<commit_message>
Corrección de documentos requisitos individuales del estudiante 3
</commit_message>
<xml_diff>
--- a/reports/Student #3/RequisitosIndividuales_Student#3.docx
+++ b/reports/Student #3/RequisitosIndividuales_Student#3.docx
@@ -3349,7 +3349,13 @@
         </w:sdtPr>
         <w:sdtContent>
           <w:r>
-            <w:t xml:space="preserve">    </w:t>
+            <w:t xml:space="preserve">  </w:t>
+          </w:r>
+          <w:r>
+            <w:t xml:space="preserve">X </w:t>
+          </w:r>
+          <w:r>
+            <w:t xml:space="preserve">  </w:t>
           </w:r>
         </w:sdtContent>
       </w:sdt>
@@ -3394,7 +3400,13 @@
         </w:sdtPr>
         <w:sdtContent>
           <w:r>
-            <w:t xml:space="preserve">    </w:t>
+            <w:t xml:space="preserve"> </w:t>
+          </w:r>
+          <w:r>
+            <w:t xml:space="preserve"> X</w:t>
+          </w:r>
+          <w:r>
+            <w:t xml:space="preserve">   </w:t>
           </w:r>
         </w:sdtContent>
       </w:sdt>
@@ -7415,6 +7427,7 @@
   <w:rsids>
     <w:rsidRoot w:val="004D7778"/>
     <w:rsid w:val="0001386A"/>
+    <w:rsid w:val="00014384"/>
     <w:rsid w:val="00061CE8"/>
     <w:rsid w:val="001221F0"/>
     <w:rsid w:val="001942D6"/>
@@ -7440,6 +7453,7 @@
     <w:rsid w:val="009D5AF9"/>
     <w:rsid w:val="00A222AC"/>
     <w:rsid w:val="00BA1063"/>
+    <w:rsid w:val="00BE390D"/>
     <w:rsid w:val="00BE6430"/>
     <w:rsid w:val="00C42E76"/>
     <w:rsid w:val="00C63AB0"/>

</xml_diff>

<commit_message>
Diagrama de dominio estudiante 3
</commit_message>
<xml_diff>
--- a/reports/Student #3/RequisitosIndividuales_Student#3.docx
+++ b/reports/Student #3/RequisitosIndividuales_Student#3.docx
@@ -1115,7 +1115,13 @@
         </w:sdtPr>
         <w:sdtContent>
           <w:r>
-            <w:t xml:space="preserve">    </w:t>
+            <w:t xml:space="preserve">  </w:t>
+          </w:r>
+          <w:r>
+            <w:t>X</w:t>
+          </w:r>
+          <w:r>
+            <w:t xml:space="preserve">  </w:t>
           </w:r>
         </w:sdtContent>
       </w:sdt>
@@ -1232,7 +1238,13 @@
         </w:sdtPr>
         <w:sdtContent>
           <w:r>
-            <w:t xml:space="preserve">    </w:t>
+            <w:t xml:space="preserve">  </w:t>
+          </w:r>
+          <w:r>
+            <w:t>X</w:t>
+          </w:r>
+          <w:r>
+            <w:t xml:space="preserve">  </w:t>
           </w:r>
         </w:sdtContent>
       </w:sdt>
@@ -1398,7 +1410,13 @@
         </w:sdtPr>
         <w:sdtContent>
           <w:r>
-            <w:t xml:space="preserve">    </w:t>
+            <w:t xml:space="preserve">  </w:t>
+          </w:r>
+          <w:r>
+            <w:t>X</w:t>
+          </w:r>
+          <w:r>
+            <w:t xml:space="preserve">  </w:t>
           </w:r>
         </w:sdtContent>
       </w:sdt>
@@ -1597,7 +1615,13 @@
         </w:sdtPr>
         <w:sdtContent>
           <w:r>
-            <w:t xml:space="preserve">    </w:t>
+            <w:t xml:space="preserve">  </w:t>
+          </w:r>
+          <w:r>
+            <w:t>X</w:t>
+          </w:r>
+          <w:r>
+            <w:t xml:space="preserve">  </w:t>
           </w:r>
         </w:sdtContent>
       </w:sdt>
@@ -1642,7 +1666,13 @@
         </w:sdtPr>
         <w:sdtContent>
           <w:r>
-            <w:t xml:space="preserve">    </w:t>
+            <w:t xml:space="preserve">  </w:t>
+          </w:r>
+          <w:r>
+            <w:t>X</w:t>
+          </w:r>
+          <w:r>
+            <w:t xml:space="preserve">  </w:t>
           </w:r>
         </w:sdtContent>
       </w:sdt>
@@ -2728,7 +2758,19 @@
             <w:rPr>
               <w:lang w:val="en-US"/>
             </w:rPr>
-            <w:t xml:space="preserve">    </w:t>
+            <w:t xml:space="preserve">  </w:t>
+          </w:r>
+          <w:r>
+            <w:rPr>
+              <w:lang w:val="en-US"/>
+            </w:rPr>
+            <w:t>X</w:t>
+          </w:r>
+          <w:r>
+            <w:rPr>
+              <w:lang w:val="en-US"/>
+            </w:rPr>
+            <w:t xml:space="preserve">  </w:t>
           </w:r>
         </w:sdtContent>
       </w:sdt>
@@ -2824,7 +2866,13 @@
         </w:sdtPr>
         <w:sdtContent>
           <w:r>
-            <w:t xml:space="preserve">    </w:t>
+            <w:t xml:space="preserve">  </w:t>
+          </w:r>
+          <w:r>
+            <w:t>X</w:t>
+          </w:r>
+          <w:r>
+            <w:t xml:space="preserve">  </w:t>
           </w:r>
         </w:sdtContent>
       </w:sdt>
@@ -3349,13 +3397,7 @@
         </w:sdtPr>
         <w:sdtContent>
           <w:r>
-            <w:t xml:space="preserve">  </w:t>
-          </w:r>
-          <w:r>
-            <w:t xml:space="preserve">X </w:t>
-          </w:r>
-          <w:r>
-            <w:t xml:space="preserve">  </w:t>
+            <w:t xml:space="preserve">    </w:t>
           </w:r>
         </w:sdtContent>
       </w:sdt>
@@ -3400,13 +3442,7 @@
         </w:sdtPr>
         <w:sdtContent>
           <w:r>
-            <w:t xml:space="preserve"> </w:t>
-          </w:r>
-          <w:r>
-            <w:t xml:space="preserve"> X</w:t>
-          </w:r>
-          <w:r>
-            <w:t xml:space="preserve">   </w:t>
+            <w:t xml:space="preserve">    </w:t>
           </w:r>
         </w:sdtContent>
       </w:sdt>
@@ -3546,7 +3582,13 @@
         </w:sdtPr>
         <w:sdtContent>
           <w:r>
-            <w:t xml:space="preserve">    </w:t>
+            <w:t xml:space="preserve"> </w:t>
+          </w:r>
+          <w:r>
+            <w:t>X</w:t>
+          </w:r>
+          <w:r>
+            <w:t xml:space="preserve">   </w:t>
           </w:r>
         </w:sdtContent>
       </w:sdt>
@@ -3580,7 +3622,13 @@
         </w:sdtPr>
         <w:sdtContent>
           <w:r>
-            <w:t xml:space="preserve">   </w:t>
+            <w:t xml:space="preserve"> </w:t>
+          </w:r>
+          <w:r>
+            <w:t>X</w:t>
+          </w:r>
+          <w:r>
+            <w:t xml:space="preserve">  </w:t>
           </w:r>
         </w:sdtContent>
       </w:sdt>
@@ -7427,7 +7475,6 @@
   <w:rsids>
     <w:rsidRoot w:val="004D7778"/>
     <w:rsid w:val="0001386A"/>
-    <w:rsid w:val="00014384"/>
     <w:rsid w:val="00061CE8"/>
     <w:rsid w:val="001221F0"/>
     <w:rsid w:val="001942D6"/>
@@ -7440,6 +7487,7 @@
     <w:rsid w:val="003936CA"/>
     <w:rsid w:val="003B0252"/>
     <w:rsid w:val="004D7778"/>
+    <w:rsid w:val="00516CF1"/>
     <w:rsid w:val="00532E78"/>
     <w:rsid w:val="005351FA"/>
     <w:rsid w:val="005F0BD3"/>
@@ -7452,11 +7500,12 @@
     <w:rsid w:val="00953D97"/>
     <w:rsid w:val="009D5AF9"/>
     <w:rsid w:val="00A222AC"/>
+    <w:rsid w:val="00B72B08"/>
     <w:rsid w:val="00BA1063"/>
-    <w:rsid w:val="00BE390D"/>
     <w:rsid w:val="00BE6430"/>
     <w:rsid w:val="00C42E76"/>
     <w:rsid w:val="00C63AB0"/>
+    <w:rsid w:val="00CE1D40"/>
     <w:rsid w:val="00D4788A"/>
     <w:rsid w:val="00D72CB9"/>
     <w:rsid w:val="00DB19FC"/>
@@ -7467,6 +7516,7 @@
     <w:rsid w:val="00ED34A4"/>
     <w:rsid w:val="00EF08F9"/>
     <w:rsid w:val="00EF214B"/>
+    <w:rsid w:val="00EF2BDC"/>
     <w:rsid w:val="00F57527"/>
     <w:rsid w:val="00F64E54"/>
     <w:rsid w:val="00FA7306"/>

</xml_diff>

<commit_message>
Student 3 entrega 3
</commit_message>
<xml_diff>
--- a/reports/Student #3/RequisitosIndividuales_Student#3.docx
+++ b/reports/Student #3/RequisitosIndividuales_Student#3.docx
@@ -542,19 +542,7 @@
                   <w:rPr>
                     <w:rFonts w:asciiTheme="majorHAnsi" w:hAnsiTheme="majorHAnsi" w:cstheme="majorHAnsi"/>
                   </w:rPr>
-                  <w:t>March</w:t>
-                </w:r>
-                <w:r>
-                  <w:rPr>
-                    <w:rFonts w:asciiTheme="majorHAnsi" w:hAnsiTheme="majorHAnsi" w:cstheme="majorHAnsi"/>
-                  </w:rPr>
-                  <w:t xml:space="preserve"> 1</w:t>
-                </w:r>
-                <w:r>
-                  <w:rPr>
-                    <w:rFonts w:asciiTheme="majorHAnsi" w:hAnsiTheme="majorHAnsi" w:cstheme="majorHAnsi"/>
-                  </w:rPr>
-                  <w:t>2</w:t>
+                  <w:t>April 3</w:t>
                 </w:r>
                 <w:r>
                   <w:rPr>
@@ -1954,7 +1942,13 @@
         </w:sdtPr>
         <w:sdtContent>
           <w:r>
-            <w:t xml:space="preserve">    </w:t>
+            <w:t xml:space="preserve">  </w:t>
+          </w:r>
+          <w:r>
+            <w:t>X</w:t>
+          </w:r>
+          <w:r>
+            <w:t xml:space="preserve">  </w:t>
           </w:r>
         </w:sdtContent>
       </w:sdt>
@@ -2083,7 +2077,13 @@
         </w:sdtPr>
         <w:sdtContent>
           <w:r>
-            <w:t xml:space="preserve">    </w:t>
+            <w:t xml:space="preserve">  </w:t>
+          </w:r>
+          <w:r>
+            <w:t>X</w:t>
+          </w:r>
+          <w:r>
+            <w:t xml:space="preserve">  </w:t>
           </w:r>
         </w:sdtContent>
       </w:sdt>
@@ -2164,7 +2164,13 @@
         </w:sdtPr>
         <w:sdtContent>
           <w:r>
-            <w:t xml:space="preserve">    </w:t>
+            <w:t xml:space="preserve">  </w:t>
+          </w:r>
+          <w:r>
+            <w:t>X</w:t>
+          </w:r>
+          <w:r>
+            <w:t xml:space="preserve">  </w:t>
           </w:r>
         </w:sdtContent>
       </w:sdt>
@@ -7523,8 +7529,10 @@
     <w:rsid w:val="008D6165"/>
     <w:rsid w:val="008F00B7"/>
     <w:rsid w:val="00953D97"/>
+    <w:rsid w:val="009626E5"/>
     <w:rsid w:val="009D5AF9"/>
     <w:rsid w:val="00A222AC"/>
+    <w:rsid w:val="00A724DE"/>
     <w:rsid w:val="00A84BB8"/>
     <w:rsid w:val="00B72B08"/>
     <w:rsid w:val="00BA1063"/>

</xml_diff>

<commit_message>
Documento requisito individual student 3
</commit_message>
<xml_diff>
--- a/reports/Student #3/RequisitosIndividuales_Student#3.docx
+++ b/reports/Student #3/RequisitosIndividuales_Student#3.docx
@@ -536,13 +536,25 @@
                   <w:rPr>
                     <w:rFonts w:asciiTheme="majorHAnsi" w:hAnsiTheme="majorHAnsi" w:cstheme="majorHAnsi"/>
                   </w:rPr>
-                  <w:t xml:space="preserve">Seville </w:t>
+                  <w:t>Seville</w:t>
                 </w:r>
                 <w:r>
                   <w:rPr>
                     <w:rFonts w:asciiTheme="majorHAnsi" w:hAnsiTheme="majorHAnsi" w:cstheme="majorHAnsi"/>
                   </w:rPr>
-                  <w:t>April 3</w:t>
+                  <w:t xml:space="preserve"> May</w:t>
+                </w:r>
+                <w:r>
+                  <w:rPr>
+                    <w:rFonts w:asciiTheme="majorHAnsi" w:hAnsiTheme="majorHAnsi" w:cstheme="majorHAnsi"/>
+                  </w:rPr>
+                  <w:t xml:space="preserve"> </w:t>
+                </w:r>
+                <w:r>
+                  <w:rPr>
+                    <w:rFonts w:asciiTheme="majorHAnsi" w:hAnsiTheme="majorHAnsi" w:cstheme="majorHAnsi"/>
+                  </w:rPr>
+                  <w:t>25</w:t>
                 </w:r>
                 <w:r>
                   <w:rPr>
@@ -2239,7 +2251,13 @@
         </w:sdtPr>
         <w:sdtContent>
           <w:r>
-            <w:t xml:space="preserve">    </w:t>
+            <w:t xml:space="preserve">  </w:t>
+          </w:r>
+          <w:r>
+            <w:t>X</w:t>
+          </w:r>
+          <w:r>
+            <w:t xml:space="preserve">  </w:t>
           </w:r>
         </w:sdtContent>
       </w:sdt>
@@ -2324,7 +2342,13 @@
         </w:sdtPr>
         <w:sdtContent>
           <w:r>
-            <w:t xml:space="preserve">    </w:t>
+            <w:t xml:space="preserve">  </w:t>
+          </w:r>
+          <w:r>
+            <w:t>X</w:t>
+          </w:r>
+          <w:r>
+            <w:t xml:space="preserve">  </w:t>
           </w:r>
         </w:sdtContent>
       </w:sdt>
@@ -2378,7 +2402,13 @@
         </w:sdtPr>
         <w:sdtContent>
           <w:r>
-            <w:t xml:space="preserve">    </w:t>
+            <w:t xml:space="preserve">  </w:t>
+          </w:r>
+          <w:r>
+            <w:t>X</w:t>
+          </w:r>
+          <w:r>
+            <w:t xml:space="preserve">  </w:t>
           </w:r>
         </w:sdtContent>
       </w:sdt>
@@ -2414,7 +2444,13 @@
         </w:sdtPr>
         <w:sdtContent>
           <w:r>
-            <w:t xml:space="preserve">    </w:t>
+            <w:t xml:space="preserve">  </w:t>
+          </w:r>
+          <w:r>
+            <w:t>X</w:t>
+          </w:r>
+          <w:r>
+            <w:t xml:space="preserve">  </w:t>
           </w:r>
         </w:sdtContent>
       </w:sdt>
@@ -7517,6 +7553,7 @@
     <w:rsid w:val="00367932"/>
     <w:rsid w:val="003936CA"/>
     <w:rsid w:val="003B0252"/>
+    <w:rsid w:val="003D5E24"/>
     <w:rsid w:val="004D7778"/>
     <w:rsid w:val="00516CF1"/>
     <w:rsid w:val="00532E78"/>
@@ -7553,6 +7590,7 @@
     <w:rsid w:val="00EF2BDC"/>
     <w:rsid w:val="00F57527"/>
     <w:rsid w:val="00F64E54"/>
+    <w:rsid w:val="00FA4EE2"/>
     <w:rsid w:val="00FA7306"/>
     <w:rsid w:val="00FC63B1"/>
     <w:rsid w:val="00FC6CD0"/>

</xml_diff>